<commit_message>
Update OPT3 12.2.3.1 - Testontwerp en -realisatie [Xue Kun Zhou] ([20170173]).docx
</commit_message>
<xml_diff>
--- a/OPT3 12.2.3.1 - Testontwerp en -realisatie [Xue Kun Zhou] ([20170173]).docx
+++ b/OPT3 12.2.3.1 - Testontwerp en -realisatie [Xue Kun Zhou] ([20170173]).docx
@@ -716,7 +716,6 @@
       <w:sdt>
         <w:sdtPr>
           <w:rPr>
-            <w:rStyle w:val="Tabelraster"/>
             <w:rFonts w:cs="Calibri"/>
             <w:color w:val="000000" w:themeColor="text1"/>
           </w:rPr>
@@ -729,10 +728,10 @@
           </w:placeholder>
           <w:text/>
         </w:sdtPr>
+        <w:sdtEndPr/>
         <w:sdtContent>
           <w:r>
             <w:rPr>
-              <w:rStyle w:val="Tabelraster"/>
               <w:rFonts w:cs="Calibri"/>
               <w:color w:val="000000" w:themeColor="text1"/>
             </w:rPr>
@@ -740,7 +739,6 @@
           </w:r>
           <w:r>
             <w:rPr>
-              <w:rStyle w:val="Tabelraster"/>
               <w:rFonts w:cs="Calibri"/>
               <w:color w:val="000000" w:themeColor="text1"/>
             </w:rPr>
@@ -748,7 +746,6 @@
           </w:r>
           <w:r>
             <w:rPr>
-              <w:rStyle w:val="Tabelraster"/>
               <w:rFonts w:cs="Calibri"/>
               <w:color w:val="000000" w:themeColor="text1"/>
             </w:rPr>
@@ -862,6 +859,7 @@
           <w:rFonts w:cstheme="minorHAnsi"/>
           <w:bCs/>
           <w:color w:val="000000" w:themeColor="text1"/>
+          <w:lang w:val="en-US"/>
         </w:rPr>
       </w:pPr>
       <w:r>
@@ -878,13 +876,23 @@
           <w:bCs/>
           <w:color w:val="000000" w:themeColor="text1"/>
         </w:rPr>
-        <w:t xml:space="preserve"> D = </w:t>
+        <w:t xml:space="preserve"> </w:t>
       </w:r>
       <w:r>
         <w:rPr>
           <w:rFonts w:cstheme="minorHAnsi"/>
           <w:bCs/>
           <w:color w:val="000000" w:themeColor="text1"/>
+          <w:lang w:val="en-US"/>
+        </w:rPr>
+        <w:t xml:space="preserve">D = </w:t>
+      </w:r>
+      <w:r>
+        <w:rPr>
+          <w:rFonts w:cstheme="minorHAnsi"/>
+          <w:bCs/>
+          <w:color w:val="000000" w:themeColor="text1"/>
+          <w:lang w:val="en-US"/>
         </w:rPr>
         <w:t>A &amp;&amp; (B || C)):</w:t>
       </w:r>
@@ -896,12 +904,14 @@
           <w:rFonts w:cstheme="minorHAnsi"/>
           <w:bCs/>
           <w:color w:val="000000" w:themeColor="text1"/>
+          <w:lang w:val="en-US"/>
         </w:rPr>
       </w:pPr>
       <w:bookmarkStart w:id="3" w:name="Decision"/>
       <w:r>
         <w:rPr>
           <w:rStyle w:val="MissionStatement"/>
+          <w:lang w:val="en-US"/>
         </w:rPr>
         <w:t xml:space="preserve">D = </w:t>
       </w:r>
@@ -909,6 +919,7 @@
         <w:sdtPr>
           <w:rPr>
             <w:rStyle w:val="MissionStatement"/>
+            <w:lang w:val="en-US"/>
           </w:rPr>
           <w:alias w:val="Decision"/>
           <w:tag w:val="Decision"/>
@@ -931,8 +942,9 @@
           <w:r>
             <w:rPr>
               <w:rStyle w:val="MissionStatement"/>
-            </w:rPr>
-            <w:t>A &amp;&amp; (B || C)</w:t>
+              <w:lang w:val="en-US"/>
+            </w:rPr>
+            <w:t>(A || B) &amp;&amp; C</w:t>
           </w:r>
         </w:sdtContent>
       </w:sdt>
@@ -948,6 +960,7 @@
           <w:color w:val="9EA700"/>
           <w:sz w:val="40"/>
           <w:szCs w:val="40"/>
+          <w:lang w:val="en-US"/>
         </w:rPr>
       </w:pPr>
       <w:r>
@@ -958,6 +971,7 @@
           <w:color w:val="9EA700"/>
           <w:sz w:val="40"/>
           <w:szCs w:val="40"/>
+          <w:lang w:val="en-US"/>
         </w:rPr>
         <w:t>CONDITION COVERAGE</w:t>
       </w:r>
@@ -1164,13 +1178,18 @@
                 </w:placeholder>
                 <w:text/>
               </w:sdtPr>
+              <w:sdtEndPr>
+                <w:rPr>
+                  <w:rStyle w:val="Tekstvantijdelijkeaanduiding"/>
+                </w:rPr>
+              </w:sdtEndPr>
               <w:sdtContent>
                 <w:r>
                   <w:rPr>
                     <w:rStyle w:val="Tekstvantijdelijkeaanduiding"/>
                     <w:b/>
                   </w:rPr>
-                  <w:t>A &amp;&amp; (B || C)</w:t>
+                  <w:t>(A || B) &amp;&amp; C</w:t>
                 </w:r>
               </w:sdtContent>
             </w:sdt>
@@ -2867,13 +2886,46 @@
                 </w:placeholder>
                 <w:text/>
               </w:sdtPr>
+              <w:sdtEndPr>
+                <w:rPr>
+                  <w:rStyle w:val="Tekstvantijdelijkeaanduiding"/>
+                </w:rPr>
+              </w:sdtEndPr>
               <w:sdtContent>
                 <w:r>
                   <w:rPr>
                     <w:rStyle w:val="Tekstvantijdelijkeaanduiding"/>
                     <w:b/>
                   </w:rPr>
-                  <w:t>(A &amp;&amp; B) || C</w:t>
+                  <w:t xml:space="preserve">(A </w:t>
+                </w:r>
+                <w:r>
+                  <w:rPr>
+                    <w:rStyle w:val="Tekstvantijdelijkeaanduiding"/>
+                    <w:b/>
+                  </w:rPr>
+                  <w:t>||</w:t>
+                </w:r>
+                <w:r>
+                  <w:rPr>
+                    <w:rStyle w:val="Tekstvantijdelijkeaanduiding"/>
+                    <w:b/>
+                  </w:rPr>
+                  <w:t xml:space="preserve"> B) </w:t>
+                </w:r>
+                <w:r>
+                  <w:rPr>
+                    <w:rStyle w:val="Tekstvantijdelijkeaanduiding"/>
+                    <w:b/>
+                  </w:rPr>
+                  <w:t>&amp;&amp;</w:t>
+                </w:r>
+                <w:r>
+                  <w:rPr>
+                    <w:rStyle w:val="Tekstvantijdelijkeaanduiding"/>
+                    <w:b/>
+                  </w:rPr>
+                  <w:t xml:space="preserve"> C</w:t>
                 </w:r>
               </w:sdtContent>
             </w:sdt>
@@ -2903,6 +2955,7 @@
             </w:placeholder>
             <w:text/>
           </w:sdtPr>
+          <w:sdtEndPr/>
           <w:sdtContent>
             <w:tc>
               <w:tcPr>
@@ -4603,7 +4656,7 @@
                     <w:rStyle w:val="Tekstvantijdelijkeaanduiding"/>
                     <w:b/>
                   </w:rPr>
-                  <w:t>A &amp;&amp; (B || C)</w:t>
+                  <w:t>(A || B) &amp;&amp; C</w:t>
                 </w:r>
               </w:sdtContent>
             </w:sdt>
@@ -6331,7 +6384,7 @@
                     <w:rStyle w:val="Tekstvantijdelijkeaanduiding"/>
                     <w:b/>
                   </w:rPr>
-                  <w:t>A &amp;&amp; (B || C)</w:t>
+                  <w:t>(A || B) &amp;&amp; C</w:t>
                 </w:r>
               </w:sdtContent>
             </w:sdt>
@@ -8093,7 +8146,6 @@
                 <w:placeholder>
                   <w:docPart w:val="9240052D86B3423C802E858603533334"/>
                 </w:placeholder>
-                <w:showingPlcHdr/>
                 <w:text/>
               </w:sdtPr>
               <w:sdtEndPr>
@@ -8111,13 +8163,7 @@
                     <w:rStyle w:val="Tekstvantijdelijkeaanduiding"/>
                     <w:b/>
                   </w:rPr>
-                  <w:t>&lt;Decision</w:t>
-                </w:r>
-                <w:r>
-                  <w:rPr>
-                    <w:rStyle w:val="Tekstvantijdelijkeaanduiding"/>
-                  </w:rPr>
-                  <w:t>&gt;</w:t>
+                  <w:t>(A || B) &amp;&amp; C</w:t>
                 </w:r>
               </w:sdtContent>
             </w:sdt>
@@ -31579,6 +31625,7 @@
     <w:rsid w:val="0023735A"/>
     <w:rsid w:val="002C4796"/>
     <w:rsid w:val="003F540A"/>
+    <w:rsid w:val="00482E39"/>
     <w:rsid w:val="0053321E"/>
     <w:rsid w:val="00666571"/>
     <w:rsid w:val="006C47B9"/>

</xml_diff>